<commit_message>
Revert "added few points"
</commit_message>
<xml_diff>
--- a/git hub commands.docx
+++ b/git hub commands.docx
@@ -170,99 +170,18 @@
       <w:r>
         <w:t xml:space="preserve">Reset the commit </w:t>
       </w:r>
-    </w:p>
-    <w:p>
-      <w:pPr>
-        <w:ind w:left="360" w:firstLine="360"/>
-      </w:pPr>
-      <w:r>
-        <w:t>Git reset HEAD~1</w:t>
-      </w:r>
-    </w:p>
-    <w:p/>
-    <w:p>
-      <w:r>
-        <w:t>Initially create a folder in your local machine</w:t>
-      </w:r>
-    </w:p>
-    <w:p/>
-    <w:p>
       <w:bookmarkStart w:id="0" w:name="_GoBack"/>
       <w:bookmarkEnd w:id="0"/>
     </w:p>
     <w:p>
-      <w:r>
-        <w:t>1) Command to create new branch:</w:t>
-      </w:r>
-      <w:r>
-        <w:tab/>
-      </w:r>
-    </w:p>
-    <w:p>
-      <w:pPr>
-        <w:rPr>
-          <w:rFonts w:ascii="Lucida Console" w:hAnsi="Lucida Console"/>
-          <w:b/>
-          <w:color w:val="222222"/>
-          <w:sz w:val="21"/>
-          <w:szCs w:val="21"/>
-          <w:shd w:val="clear" w:color="auto" w:fill="F2F2F2"/>
-        </w:rPr>
-      </w:pPr>
-      <w:r>
-        <w:tab/>
-      </w:r>
-      <w:r>
-        <w:rPr>
-          <w:rFonts w:ascii="Lucida Console" w:hAnsi="Lucida Console"/>
-          <w:color w:val="222222"/>
-          <w:sz w:val="21"/>
-          <w:szCs w:val="21"/>
-          <w:shd w:val="clear" w:color="auto" w:fill="F2F2F2"/>
-        </w:rPr>
-        <w:t>git checkout -b &lt;new-branch-name&gt; [&lt;base-branch-name&gt;]</w:t>
-      </w:r>
-      <w:r>
-        <w:rPr>
-          <w:rFonts w:ascii="Lucida Console" w:hAnsi="Lucida Console"/>
-          <w:color w:val="222222"/>
-          <w:sz w:val="21"/>
-          <w:szCs w:val="21"/>
-          <w:shd w:val="clear" w:color="auto" w:fill="F2F2F2"/>
-        </w:rPr>
-        <w:t xml:space="preserve"> </w:t>
-      </w:r>
-    </w:p>
-    <w:p>
-      <w:r>
-        <w:rPr>
-          <w:b/>
-        </w:rPr>
-        <w:t xml:space="preserve">         </w:t>
-      </w:r>
-      <w:r>
-        <w:rPr>
-          <w:b/>
-        </w:rPr>
-        <w:t>example:</w:t>
-      </w:r>
-      <w:r>
-        <w:t xml:space="preserve">  git checkout -</w:t>
-      </w:r>
-      <w:proofErr w:type="gramStart"/>
-      <w:r>
-        <w:t xml:space="preserve">b  </w:t>
-      </w:r>
-      <w:proofErr w:type="spellStart"/>
-      <w:r>
-        <w:t>newbranch</w:t>
-      </w:r>
-      <w:proofErr w:type="spellEnd"/>
-      <w:proofErr w:type="gramEnd"/>
-      <w:r>
-        <w:t xml:space="preserve">  beta2</w:t>
-      </w:r>
-    </w:p>
+      <w:pPr>
+        <w:ind w:left="360" w:firstLine="360"/>
+      </w:pPr>
+      <w:r>
+        <w:t>Git reset HEAD~1</w:t>
+      </w:r>
+    </w:p>
+    <w:p/>
     <w:p/>
     <w:p>
       <w:r>

</xml_diff>